<commit_message>
add Luca's comments; use LMRAD LmSDM
</commit_message>
<xml_diff>
--- a/annual-reports/2013-2014/raw-files/Lifemapper-report.docx
+++ b/annual-reports/2013-2014/raw-files/Lifemapper-report.docx
@@ -12,8 +12,16 @@
         <w:rPr>
           <w:b/>
         </w:rPr>
-        <w:t>Biodiversity Expedition – Lifemapper</w:t>
-      </w:r>
+        <w:t xml:space="preserve">Biodiversity Expedition – </w:t>
+      </w:r>
+      <w:proofErr w:type="spellStart"/>
+      <w:r>
+        <w:rPr>
+          <w:b/>
+        </w:rPr>
+        <w:t>Lifemapper</w:t>
+      </w:r>
+      <w:proofErr w:type="spellEnd"/>
     </w:p>
     <w:p/>
     <w:p>
@@ -57,8 +65,13 @@
       <w:pPr>
         <w:jc w:val="both"/>
       </w:pPr>
-      <w:r>
-        <w:t>Lifemapper has been developed by the KU Biodiversity Institute since 2000 and today it provides a collection of computational and web services that together with the software modules enable species distribution modeling and</w:t>
+      <w:proofErr w:type="spellStart"/>
+      <w:r>
+        <w:t>Lifemapper</w:t>
+      </w:r>
+      <w:proofErr w:type="spellEnd"/>
+      <w:r>
+        <w:t xml:space="preserve"> has been developed by the KU Biodiversity Institute since 2000 and today it provides a collection of computational and web services that together with the software modules enable species distribution modeling and</w:t>
       </w:r>
       <w:r>
         <w:t xml:space="preserve"> mapping over geographic ranges (</w:t>
@@ -84,29 +97,124 @@
       <w:pPr>
         <w:jc w:val="both"/>
       </w:pPr>
-      <w:r>
-        <w:t>Lifemapper is a computer infrastructure producing an archive of species distribution maps calculated from public specimen data and a suite of data and tools for biodiversity researchers that calculate species distribution models and macro</w:t>
-      </w:r>
-      <w:r>
-        <w:t>-</w:t>
-      </w:r>
-      <w:r>
-        <w:t xml:space="preserve">ecological range and diversity maps and measures.  The infrastructure consists of four independent sub-systems that communicate with each other to process biological data: 1) </w:t>
-      </w:r>
-      <w:r>
-        <w:t>LmDbServer for data management; 2) LmC</w:t>
-      </w:r>
-      <w:r>
-        <w:t xml:space="preserve">ompute </w:t>
+      <w:proofErr w:type="spellStart"/>
+      <w:r>
+        <w:t>Lifemapper</w:t>
+      </w:r>
+      <w:proofErr w:type="spellEnd"/>
+      <w:r>
+        <w:t xml:space="preserve"> is a computer infrastructure producing an archive of species distribution maps calculated from public specimen data and a suite of data and tools for biodiversity researchers</w:t>
+      </w:r>
+      <w:r>
+        <w:t xml:space="preserve">. </w:t>
+      </w:r>
+      <w:proofErr w:type="spellStart"/>
+      <w:r>
+        <w:t>Lifemapper</w:t>
+      </w:r>
+      <w:proofErr w:type="spellEnd"/>
+      <w:r>
+        <w:t xml:space="preserve"> </w:t>
+      </w:r>
+      <w:r>
+        <w:t xml:space="preserve">analysis and modeling tools include </w:t>
+      </w:r>
+      <w:r>
+        <w:rPr>
+          <w:i/>
+        </w:rPr>
+        <w:t>Species Distribution Modeling</w:t>
+      </w:r>
+      <w:r>
+        <w:t xml:space="preserve"> (</w:t>
+      </w:r>
+      <w:proofErr w:type="spellStart"/>
+      <w:r>
+        <w:t>LmSDM</w:t>
+      </w:r>
+      <w:proofErr w:type="spellEnd"/>
+      <w:r>
+        <w:t xml:space="preserve">) which tries </w:t>
+      </w:r>
+      <w:r>
+        <w:t>to predict the geographic distribution of species based on where they have been found and the environmenta</w:t>
+      </w:r>
+      <w:r>
+        <w:t xml:space="preserve">l conditions in those locations and </w:t>
+      </w:r>
+      <w:r>
+        <w:rPr>
+          <w:i/>
+        </w:rPr>
+        <w:t>Range and Diversity Modeling</w:t>
+      </w:r>
+      <w:r>
+        <w:t xml:space="preserve"> (</w:t>
+      </w:r>
+      <w:proofErr w:type="spellStart"/>
+      <w:r>
+        <w:t>LmRAD</w:t>
+      </w:r>
+      <w:proofErr w:type="spellEnd"/>
+      <w:r>
+        <w:t xml:space="preserve">) that supports </w:t>
+      </w:r>
+      <w:r>
+        <w:t>Macro-Ecological modeling</w:t>
+      </w:r>
+      <w:r>
+        <w:t>.</w:t>
+      </w:r>
+    </w:p>
+    <w:p>
+      <w:pPr>
+        <w:jc w:val="both"/>
+      </w:pPr>
+    </w:p>
+    <w:p>
+      <w:pPr>
+        <w:jc w:val="both"/>
+      </w:pPr>
+      <w:r>
+        <w:t xml:space="preserve">The infrastructure consists of four independent sub-systems that communicate with each other to process biological data: 1) </w:t>
+      </w:r>
+      <w:proofErr w:type="spellStart"/>
+      <w:r>
+        <w:t>LmDbServer</w:t>
+      </w:r>
+      <w:proofErr w:type="spellEnd"/>
+      <w:r>
+        <w:t xml:space="preserve"> for data management; 2) </w:t>
+      </w:r>
+      <w:proofErr w:type="spellStart"/>
+      <w:r>
+        <w:t>LmC</w:t>
+      </w:r>
+      <w:r>
+        <w:t>ompute</w:t>
+      </w:r>
+      <w:proofErr w:type="spellEnd"/>
+      <w:r>
+        <w:t xml:space="preserve"> </w:t>
       </w:r>
       <w:r>
         <w:t>for computations</w:t>
       </w:r>
-      <w:r>
-        <w:t xml:space="preserve">; 3) </w:t>
-      </w:r>
-      <w:r>
-        <w:t>LmWebServer for communications and</w:t>
+      <w:proofErr w:type="gramStart"/>
+      <w:r>
+        <w:t>;</w:t>
+      </w:r>
+      <w:proofErr w:type="gramEnd"/>
+      <w:r>
+        <w:t xml:space="preserve"> 3) </w:t>
+      </w:r>
+      <w:proofErr w:type="spellStart"/>
+      <w:r>
+        <w:t>LmWebServer</w:t>
+      </w:r>
+      <w:proofErr w:type="spellEnd"/>
+      <w:r>
+        <w:t xml:space="preserve"> for communications and</w:t>
       </w:r>
       <w:r>
         <w:t xml:space="preserve"> 4) client applications. </w:t>
@@ -137,7 +245,15 @@
         <w:t xml:space="preserve"> </w:t>
       </w:r>
       <w:r>
-        <w:t>enabling Virtual Lifemapper Provenance Cluster</w:t>
+        <w:t xml:space="preserve">enabling Virtual </w:t>
+      </w:r>
+      <w:proofErr w:type="spellStart"/>
+      <w:r>
+        <w:t>Lifemapper</w:t>
+      </w:r>
+      <w:proofErr w:type="spellEnd"/>
+      <w:r>
+        <w:t xml:space="preserve"> Provenance Cluster</w:t>
       </w:r>
       <w:r>
         <w:t xml:space="preserve"> (VLPC)</w:t>
@@ -152,7 +268,15 @@
         <w:t xml:space="preserve"> was instantiated at UCSD site,</w:t>
       </w:r>
       <w:r>
-        <w:t xml:space="preserve"> run Lifemapper species distribution modeling jobs created on the KU server and sent the jobs’ provenance information to the Provenance Karma server at UI site.  For this distributed site approach we have:</w:t>
+        <w:t xml:space="preserve"> run </w:t>
+      </w:r>
+      <w:proofErr w:type="spellStart"/>
+      <w:r>
+        <w:t>Lifemapper</w:t>
+      </w:r>
+      <w:proofErr w:type="spellEnd"/>
+      <w:r>
+        <w:t xml:space="preserve"> species distribution modeling jobs created on the KU server and sent the jobs’ provenance information to the Provenance Karma server at UI site.  For this distributed site approach we have:</w:t>
       </w:r>
       <w:r>
         <w:t xml:space="preserve"> (1) s</w:t>
@@ -163,9 +287,11 @@
       <w:r>
         <w:t xml:space="preserve">the build process for the </w:t>
       </w:r>
+      <w:proofErr w:type="spellStart"/>
       <w:r>
         <w:t>LmCompute</w:t>
       </w:r>
+      <w:proofErr w:type="spellEnd"/>
       <w:r>
         <w:t xml:space="preserve"> </w:t>
       </w:r>
@@ -179,7 +305,15 @@
         <w:t>(2) e</w:t>
       </w:r>
       <w:r>
-        <w:t xml:space="preserve">xtended the Lifemapper code on the cluster to produce process-specific </w:t>
+        <w:t xml:space="preserve">xtended the </w:t>
+      </w:r>
+      <w:proofErr w:type="spellStart"/>
+      <w:r>
+        <w:t>Lifemapper</w:t>
+      </w:r>
+      <w:proofErr w:type="spellEnd"/>
+      <w:r>
+        <w:t xml:space="preserve"> code on the cluster to produce process-specific </w:t>
       </w:r>
       <w:r>
         <w:t>provenance l</w:t>
@@ -188,7 +322,15 @@
         <w:t>ogging; (3) e</w:t>
       </w:r>
       <w:r>
-        <w:t>nabled automated provenance collection for Lifemapper running jobs on</w:t>
+        <w:t xml:space="preserve">nabled automated provenance collection for </w:t>
+      </w:r>
+      <w:proofErr w:type="spellStart"/>
+      <w:r>
+        <w:t>Lifemapper</w:t>
+      </w:r>
+      <w:proofErr w:type="spellEnd"/>
+      <w:r>
+        <w:t xml:space="preserve"> running jobs on</w:t>
       </w:r>
       <w:r>
         <w:t xml:space="preserve"> </w:t>
@@ -207,7 +349,21 @@
         <w:jc w:val="both"/>
       </w:pPr>
       <w:r>
-        <w:t>Using this framework we can enable running Lifemapper jobs as seen on Figure1:</w:t>
+        <w:t xml:space="preserve">Using this framework we can enable </w:t>
+      </w:r>
+      <w:r>
+        <w:t>execution of</w:t>
+      </w:r>
+      <w:r>
+        <w:t xml:space="preserve"> </w:t>
+      </w:r>
+      <w:proofErr w:type="spellStart"/>
+      <w:r>
+        <w:t>Lifemapper</w:t>
+      </w:r>
+      <w:proofErr w:type="spellEnd"/>
+      <w:r>
+        <w:t xml:space="preserve"> jobs as seen on Figure1:</w:t>
       </w:r>
     </w:p>
     <w:p>
@@ -279,7 +435,21 @@
         <w:rPr>
           <w:b/>
         </w:rPr>
-        <w:t>Figure: Lifemapper Jobs</w:t>
+        <w:t xml:space="preserve">Figure: </w:t>
+      </w:r>
+      <w:proofErr w:type="spellStart"/>
+      <w:r>
+        <w:rPr>
+          <w:b/>
+        </w:rPr>
+        <w:t>Lifemapper</w:t>
+      </w:r>
+      <w:proofErr w:type="spellEnd"/>
+      <w:r>
+        <w:rPr>
+          <w:b/>
+        </w:rPr>
+        <w:t xml:space="preserve"> Jobs</w:t>
       </w:r>
     </w:p>
     <w:p>
@@ -321,9 +491,11 @@
       <w:r>
         <w:t xml:space="preserve">A virtual cluster with installed </w:t>
       </w:r>
+      <w:proofErr w:type="spellStart"/>
       <w:r>
         <w:t>LmCompute</w:t>
       </w:r>
+      <w:proofErr w:type="spellEnd"/>
       <w:r>
         <w:t xml:space="preserve"> and provenance collection modules gets the overflow jobs from the KU server.</w:t>
       </w:r>
@@ -341,10 +513,18 @@
         <w:jc w:val="both"/>
       </w:pPr>
       <w:r>
-        <w:t>After the Li</w:t>
-      </w:r>
-      <w:r>
-        <w:t xml:space="preserve">femapper job is finished on VLPC, the </w:t>
+        <w:t xml:space="preserve">After the </w:t>
+      </w:r>
+      <w:proofErr w:type="spellStart"/>
+      <w:r>
+        <w:t>Li</w:t>
+      </w:r>
+      <w:r>
+        <w:t>femapper</w:t>
+      </w:r>
+      <w:proofErr w:type="spellEnd"/>
+      <w:r>
+        <w:t xml:space="preserve"> job is finished on VLPC, the </w:t>
       </w:r>
       <w:r>
         <w:t xml:space="preserve">job </w:t>
@@ -372,7 +552,15 @@
         <w:jc w:val="both"/>
       </w:pPr>
       <w:r>
-        <w:t xml:space="preserve">The provenance collection framework provides users with a provenance-enabled Cytoscape visualization plugin to access and visualize the provenance information stored in the Karma server. </w:t>
+        <w:t xml:space="preserve">The provenance collection framework provides users with a provenance-enabled </w:t>
+      </w:r>
+      <w:proofErr w:type="spellStart"/>
+      <w:r>
+        <w:t>Cytoscape</w:t>
+      </w:r>
+      <w:proofErr w:type="spellEnd"/>
+      <w:r>
+        <w:t xml:space="preserve"> visualization plugin to access and visualize the provenance information stored in the Karma server. </w:t>
       </w:r>
       <w:r>
         <w:t xml:space="preserve">The </w:t>
@@ -391,7 +579,15 @@
         <w:jc w:val="both"/>
       </w:pPr>
       <w:r>
-        <w:t xml:space="preserve">The designed virtual environment must be capable of fast deployment and reproducibility.  Virtual clusters can be easily instantiated as needed and can run Lifemapper jobs once KU server authorizes the cluster.  We can build new clusters with the desired software environment or we can instantiate new clusters from a single </w:t>
+        <w:t xml:space="preserve">The designed virtual environment must be capable of fast deployment and reproducibility.  Virtual clusters can be easily instantiated as needed and can run </w:t>
+      </w:r>
+      <w:proofErr w:type="spellStart"/>
+      <w:r>
+        <w:t>Lifemapper</w:t>
+      </w:r>
+      <w:proofErr w:type="spellEnd"/>
+      <w:r>
+        <w:t xml:space="preserve"> jobs once KU server authorizes the cluster.  We can build new clusters with the desired software environment or we can instantiate new clusters from a single </w:t>
       </w:r>
       <w:r>
         <w:t>authored cluster image using automated virtual cluster</w:t>
@@ -406,41 +602,103 @@
         <w:t xml:space="preserve"> process </w:t>
       </w:r>
       <w:r>
-        <w:t xml:space="preserve">“pragma_boot”. </w:t>
-      </w:r>
-      <w:r>
-        <w:t xml:space="preserve">Deploying a read-made cluster images as needed at multiple sites or at different hosting environments can provide scientists with on-demand availability of cluster resources. </w:t>
-      </w:r>
-    </w:p>
-    <w:p>
-      <w:pPr>
-        <w:jc w:val="both"/>
-      </w:pPr>
-    </w:p>
-    <w:p>
-      <w:r>
-        <w:t xml:space="preserve">For PRAGMA 26 we expanded on our previous work and virtualized the data management (LmDbServer ) and web services </w:t>
-      </w:r>
-      <w:r>
-        <w:t>(LmWebServer ) sub-systems of Li</w:t>
-      </w:r>
-      <w:r>
-        <w:t xml:space="preserve">femapper. </w:t>
-      </w:r>
-      <w:r>
-        <w:t>The broader purpose of this project is to increase the scalability, availability and flexibility of Lifemapper to enable scientists to assemble multi-species macro-ecology experiments or perform other LM-facilitated data processing on unique datasets, restricted-use data, very large datasets, or other special-needs data.</w:t>
+        <w:t>“</w:t>
+      </w:r>
+      <w:proofErr w:type="spellStart"/>
+      <w:r>
+        <w:t>pragma_boot</w:t>
+      </w:r>
+      <w:proofErr w:type="spellEnd"/>
+      <w:r>
+        <w:t xml:space="preserve">”. </w:t>
+      </w:r>
+      <w:r>
+        <w:t>Deploying a read</w:t>
+      </w:r>
+      <w:r>
+        <w:t>y</w:t>
+      </w:r>
+      <w:r>
+        <w:t xml:space="preserve">-made cluster images as needed at multiple sites or at different hosting environments can provide scientists with on-demand availability of cluster resources. </w:t>
+      </w:r>
+    </w:p>
+    <w:p>
+      <w:pPr>
+        <w:jc w:val="both"/>
+      </w:pPr>
+    </w:p>
+    <w:p>
+      <w:pPr>
+        <w:jc w:val="both"/>
+      </w:pPr>
+      <w:r>
+        <w:t>For PRAGMA 26 we expanded on our previous work and virtualized the data management (</w:t>
+      </w:r>
+      <w:proofErr w:type="spellStart"/>
+      <w:proofErr w:type="gramStart"/>
+      <w:r>
+        <w:t>LmDbServer</w:t>
+      </w:r>
+      <w:proofErr w:type="spellEnd"/>
+      <w:r>
+        <w:t xml:space="preserve"> )</w:t>
+      </w:r>
+      <w:proofErr w:type="gramEnd"/>
+      <w:r>
+        <w:t xml:space="preserve"> and web services </w:t>
+      </w:r>
+      <w:r>
+        <w:t>(</w:t>
+      </w:r>
+      <w:proofErr w:type="spellStart"/>
+      <w:r>
+        <w:t>LmWebServer</w:t>
+      </w:r>
+      <w:proofErr w:type="spellEnd"/>
+      <w:r>
+        <w:t xml:space="preserve"> ) sub-systems of </w:t>
+      </w:r>
+      <w:proofErr w:type="spellStart"/>
+      <w:r>
+        <w:t>Li</w:t>
+      </w:r>
+      <w:r>
+        <w:t>femapper</w:t>
+      </w:r>
+      <w:proofErr w:type="spellEnd"/>
+      <w:r>
+        <w:t xml:space="preserve">. </w:t>
+      </w:r>
+      <w:r>
+        <w:t xml:space="preserve">The broader purpose of this project is to increase the scalability, availability and flexibility of </w:t>
+      </w:r>
+      <w:proofErr w:type="spellStart"/>
+      <w:r>
+        <w:t>Lifemapper</w:t>
+      </w:r>
+      <w:proofErr w:type="spellEnd"/>
+      <w:r>
+        <w:t xml:space="preserve"> to enable scientists to assemble multi-species macro-ecology experiments or perform other LM-facilitated data processing on unique datasets, restricted-use data, very large datasets, or other special-needs data.</w:t>
       </w:r>
     </w:p>
     <w:p/>
     <w:p>
+      <w:pPr>
+        <w:jc w:val="both"/>
+      </w:pPr>
       <w:r>
         <w:t xml:space="preserve">We needed to </w:t>
       </w:r>
       <w:r>
         <w:t xml:space="preserve">decouple the web and </w:t>
       </w:r>
-      <w:r>
-        <w:t xml:space="preserve">db servers from the KU-specific </w:t>
+      <w:proofErr w:type="spellStart"/>
+      <w:r>
+        <w:t>db</w:t>
+      </w:r>
+      <w:proofErr w:type="spellEnd"/>
+      <w:r>
+        <w:t xml:space="preserve"> servers from the KU-specific </w:t>
       </w:r>
       <w:r>
         <w:t>implementation</w:t>
@@ -495,9 +753,18 @@
           <w:ilvl w:val="0"/>
           <w:numId w:val="7"/>
         </w:numPr>
-      </w:pPr>
-      <w:r>
-        <w:t xml:space="preserve">Create the build process for the components, enabling an independent instance of the Lifemapper server; </w:t>
+        <w:jc w:val="both"/>
+      </w:pPr>
+      <w:r>
+        <w:t xml:space="preserve">Create the build process for the components, enabling an independent instance of the </w:t>
+      </w:r>
+      <w:proofErr w:type="spellStart"/>
+      <w:r>
+        <w:t>Lifemapper</w:t>
+      </w:r>
+      <w:proofErr w:type="spellEnd"/>
+      <w:r>
+        <w:t xml:space="preserve"> server; </w:t>
       </w:r>
     </w:p>
     <w:p>
@@ -507,6 +774,7 @@
           <w:ilvl w:val="0"/>
           <w:numId w:val="7"/>
         </w:numPr>
+        <w:jc w:val="both"/>
       </w:pPr>
       <w:r>
         <w:t xml:space="preserve">Pre-populate the system with software parameters and static environmental data for species distribution modeling; </w:t>
@@ -519,9 +787,18 @@
           <w:ilvl w:val="0"/>
           <w:numId w:val="7"/>
         </w:numPr>
-      </w:pPr>
-      <w:r>
-        <w:t xml:space="preserve">Begin the archive creation workflow by starting the Lifemapper data pipeline application with a list of accepted scientific names used for requesting species data; </w:t>
+        <w:jc w:val="both"/>
+      </w:pPr>
+      <w:r>
+        <w:t xml:space="preserve">Begin the archive creation workflow by starting the </w:t>
+      </w:r>
+      <w:proofErr w:type="spellStart"/>
+      <w:r>
+        <w:t>Lifemapper</w:t>
+      </w:r>
+      <w:proofErr w:type="spellEnd"/>
+      <w:r>
+        <w:t xml:space="preserve"> data pipeline application with a list of accepted scientific names used for requesting species data; </w:t>
       </w:r>
     </w:p>
     <w:p>
@@ -531,9 +808,18 @@
           <w:ilvl w:val="0"/>
           <w:numId w:val="7"/>
         </w:numPr>
-      </w:pPr>
-      <w:r>
-        <w:t>Configure one or more LmCompute instances to look to this new server for job requests.</w:t>
+        <w:jc w:val="both"/>
+      </w:pPr>
+      <w:r>
+        <w:t xml:space="preserve">Configure one or more </w:t>
+      </w:r>
+      <w:proofErr w:type="spellStart"/>
+      <w:r>
+        <w:t>LmCompute</w:t>
+      </w:r>
+      <w:proofErr w:type="spellEnd"/>
+      <w:r>
+        <w:t xml:space="preserve"> instances to look to this new server for job requests.</w:t>
       </w:r>
     </w:p>
     <w:p/>
@@ -596,17 +882,34 @@
         <w:rPr>
           <w:b/>
         </w:rPr>
-        <w:t>Figure: Li</w:t>
-      </w:r>
+        <w:t xml:space="preserve">Figure: </w:t>
+      </w:r>
+      <w:proofErr w:type="spellStart"/>
       <w:r>
         <w:rPr>
           <w:b/>
         </w:rPr>
-        <w:t xml:space="preserve">femapper components </w:t>
+        <w:t>Li</w:t>
+      </w:r>
+      <w:r>
+        <w:rPr>
+          <w:b/>
+        </w:rPr>
+        <w:t>femapper</w:t>
+      </w:r>
+      <w:proofErr w:type="spellEnd"/>
+      <w:r>
+        <w:rPr>
+          <w:b/>
+        </w:rPr>
+        <w:t xml:space="preserve"> components </w:t>
       </w:r>
     </w:p>
     <w:p/>
     <w:p>
+      <w:pPr>
+        <w:jc w:val="both"/>
+      </w:pPr>
       <w:r>
         <w:t xml:space="preserve">The goal is </w:t>
       </w:r>
@@ -635,14 +938,33 @@
       <w:r>
         <w:t xml:space="preserve">of one or more </w:t>
       </w:r>
-      <w:r>
-        <w:t xml:space="preserve">Lifemapper components. </w:t>
+      <w:proofErr w:type="spellStart"/>
+      <w:r>
+        <w:t>Lifemapper</w:t>
+      </w:r>
+      <w:proofErr w:type="spellEnd"/>
+      <w:r>
+        <w:t xml:space="preserve"> components. </w:t>
       </w:r>
       <w:r>
         <w:rPr>
           <w:bCs/>
         </w:rPr>
-        <w:t xml:space="preserve">Having an ability to start one’s own instance of Lifemapper </w:t>
+        <w:t xml:space="preserve">Having an ability to start one’s own instance of </w:t>
+      </w:r>
+      <w:proofErr w:type="spellStart"/>
+      <w:r>
+        <w:rPr>
+          <w:bCs/>
+        </w:rPr>
+        <w:t>Lifemapper</w:t>
+      </w:r>
+      <w:proofErr w:type="spellEnd"/>
+      <w:r>
+        <w:rPr>
+          <w:bCs/>
+        </w:rPr>
+        <w:t xml:space="preserve"> </w:t>
       </w:r>
       <w:r>
         <w:t>will allow:</w:t>
@@ -659,9 +981,15 @@
           <w:tab w:val="num" w:pos="1080"/>
         </w:tabs>
         <w:ind w:left="1080"/>
-      </w:pPr>
-      <w:r>
-        <w:t xml:space="preserve">Lifemapper to scale for greater computational and data storage needs.  </w:t>
+        <w:jc w:val="both"/>
+      </w:pPr>
+      <w:proofErr w:type="spellStart"/>
+      <w:r>
+        <w:t>Lifemapper</w:t>
+      </w:r>
+      <w:proofErr w:type="spellEnd"/>
+      <w:r>
+        <w:t xml:space="preserve"> to scale for greater computational and data storage needs.  </w:t>
       </w:r>
     </w:p>
     <w:p>
@@ -675,6 +1003,7 @@
           <w:tab w:val="num" w:pos="1080"/>
         </w:tabs>
         <w:ind w:left="1080"/>
+        <w:jc w:val="both"/>
       </w:pPr>
       <w:r>
         <w:t>Scientists</w:t>
@@ -708,12 +1037,21 @@
           <w:numId w:val="11"/>
         </w:numPr>
         <w:ind w:left="1800"/>
-      </w:pPr>
+        <w:jc w:val="both"/>
+      </w:pPr>
+      <w:proofErr w:type="gramStart"/>
       <w:r>
         <w:rPr>
           <w:bCs/>
         </w:rPr>
-        <w:t xml:space="preserve">unique datasets, </w:t>
+        <w:t>unique</w:t>
+      </w:r>
+      <w:proofErr w:type="gramEnd"/>
+      <w:r>
+        <w:rPr>
+          <w:bCs/>
+        </w:rPr>
+        <w:t xml:space="preserve"> datasets, </w:t>
       </w:r>
     </w:p>
     <w:p>
@@ -723,12 +1061,21 @@
           <w:numId w:val="11"/>
         </w:numPr>
         <w:ind w:left="1800"/>
-      </w:pPr>
+        <w:jc w:val="both"/>
+      </w:pPr>
+      <w:proofErr w:type="gramStart"/>
       <w:r>
         <w:rPr>
           <w:bCs/>
         </w:rPr>
-        <w:t xml:space="preserve">restricted use data, </w:t>
+        <w:t>restricted</w:t>
+      </w:r>
+      <w:proofErr w:type="gramEnd"/>
+      <w:r>
+        <w:rPr>
+          <w:bCs/>
+        </w:rPr>
+        <w:t xml:space="preserve"> use data, </w:t>
       </w:r>
     </w:p>
     <w:p>
@@ -738,12 +1085,21 @@
           <w:numId w:val="11"/>
         </w:numPr>
         <w:ind w:left="1800"/>
-      </w:pPr>
+        <w:jc w:val="both"/>
+      </w:pPr>
+      <w:proofErr w:type="gramStart"/>
       <w:r>
         <w:rPr>
           <w:bCs/>
         </w:rPr>
-        <w:t>very large dataset</w:t>
+        <w:t>very</w:t>
+      </w:r>
+      <w:proofErr w:type="gramEnd"/>
+      <w:r>
+        <w:rPr>
+          <w:bCs/>
+        </w:rPr>
+        <w:t xml:space="preserve"> large dataset</w:t>
       </w:r>
       <w:r>
         <w:t>s.</w:t>
@@ -763,6 +1119,7 @@
           <w:tab w:val="num" w:pos="1080"/>
         </w:tabs>
         <w:ind w:left="1080"/>
+        <w:jc w:val="both"/>
       </w:pPr>
       <w:r>
         <w:rPr>
@@ -798,6 +1155,7 @@
           <w:tab w:val="num" w:pos="1080"/>
         </w:tabs>
         <w:ind w:left="1080"/>
+        <w:jc w:val="both"/>
       </w:pPr>
       <w:r>
         <w:t xml:space="preserve">Running </w:t>
@@ -810,6 +1168,9 @@
       </w:r>
     </w:p>
     <w:p>
+      <w:pPr>
+        <w:jc w:val="both"/>
+      </w:pPr>
       <w:r>
         <w:t xml:space="preserve">During the code base refactoring we discovered that pipeline job creation on the server had inconsistencies in the data and metadata creation, cataloging, and updating.  We were able to find </w:t>
       </w:r>
@@ -826,7 +1187,13 @@
         <w:t xml:space="preserve"> but we were not able to restart the data pipeline and had to defer the remaining few fixes.  In summary, we succeeded wi</w:t>
       </w:r>
       <w:r>
-        <w:t>th 3 of 4 our</w:t>
+        <w:t xml:space="preserve">th 3 </w:t>
+      </w:r>
+      <w:r>
+        <w:t xml:space="preserve">out </w:t>
+      </w:r>
+      <w:r>
+        <w:t>of 4 our</w:t>
       </w:r>
       <w:r>
         <w:t xml:space="preserve"> servers decoupling goals:</w:t>
@@ -838,6 +1205,7 @@
           <w:ilvl w:val="0"/>
           <w:numId w:val="9"/>
         </w:numPr>
+        <w:jc w:val="both"/>
       </w:pPr>
       <w:r>
         <w:rPr>
@@ -852,6 +1220,7 @@
           <w:ilvl w:val="0"/>
           <w:numId w:val="9"/>
         </w:numPr>
+        <w:jc w:val="both"/>
       </w:pPr>
       <w:r>
         <w:rPr>
@@ -866,6 +1235,7 @@
           <w:ilvl w:val="0"/>
           <w:numId w:val="9"/>
         </w:numPr>
+        <w:jc w:val="both"/>
       </w:pPr>
       <w:r>
         <w:rPr>
@@ -880,6 +1250,7 @@
           <w:ilvl w:val="0"/>
           <w:numId w:val="9"/>
         </w:numPr>
+        <w:jc w:val="both"/>
       </w:pPr>
       <w:r>
         <w:rPr>
@@ -888,41 +1259,96 @@
         <w:t>Start the data pipeline to create computational jobs</w:t>
       </w:r>
     </w:p>
+    <w:p>
+      <w:pPr>
+        <w:jc w:val="both"/>
+      </w:pPr>
+    </w:p>
+    <w:p>
+      <w:pPr>
+        <w:jc w:val="both"/>
+      </w:pPr>
+      <w:r>
+        <w:t>T</w:t>
+      </w:r>
+      <w:r>
+        <w:t>he final goal would have brought everything together and started creating populating species data from GBIF, then computing SDM maps for all these species.</w:t>
+      </w:r>
+      <w:r>
+        <w:t xml:space="preserve"> This illustrates the complexity of the virtualizing of real science application.</w:t>
+      </w:r>
+    </w:p>
+    <w:p>
+      <w:pPr>
+        <w:jc w:val="both"/>
+      </w:pPr>
+    </w:p>
+    <w:p>
+      <w:pPr>
+        <w:jc w:val="both"/>
+      </w:pPr>
+      <w:r>
+        <w:t xml:space="preserve">We will work on finishing the pipeline work and finalizing the </w:t>
+      </w:r>
+      <w:proofErr w:type="spellStart"/>
+      <w:r>
+        <w:t>Lifemapper</w:t>
+      </w:r>
+      <w:proofErr w:type="spellEnd"/>
+      <w:r>
+        <w:t xml:space="preserve"> servers virtual cluster images. </w:t>
+      </w:r>
+    </w:p>
+    <w:p>
+      <w:pPr>
+        <w:jc w:val="both"/>
+      </w:pPr>
+    </w:p>
+    <w:p>
+      <w:pPr>
+        <w:jc w:val="both"/>
+      </w:pPr>
+      <w:r>
+        <w:t xml:space="preserve">We plan </w:t>
+      </w:r>
+      <w:r>
+        <w:t>to use heterogeneous datasets from different sources</w:t>
+      </w:r>
+      <w:r>
+        <w:t xml:space="preserve"> and extend cluster deployment</w:t>
+      </w:r>
+      <w:r>
+        <w:t xml:space="preserve"> at differe</w:t>
+      </w:r>
+      <w:r>
+        <w:t xml:space="preserve">nt sites using </w:t>
+      </w:r>
+      <w:proofErr w:type="spellStart"/>
+      <w:r>
+        <w:t>pragma_boot</w:t>
+      </w:r>
+      <w:proofErr w:type="spellEnd"/>
+      <w:r>
+        <w:t>, and</w:t>
+      </w:r>
+      <w:r>
+        <w:t xml:space="preserve"> test other deployment options such as EC2 and </w:t>
+      </w:r>
+      <w:proofErr w:type="spellStart"/>
+      <w:r>
+        <w:t>VirtualBox</w:t>
+      </w:r>
+      <w:proofErr w:type="spellEnd"/>
+      <w:r>
+        <w:t xml:space="preserve">. </w:t>
+      </w:r>
+    </w:p>
     <w:p/>
-    <w:p>
-      <w:r>
-        <w:t>T</w:t>
-      </w:r>
-      <w:r>
-        <w:t>he final goal would have brought everything together and started creating populating species data from GBIF, then computing SDM maps for all these species.</w:t>
-      </w:r>
-      <w:r>
-        <w:t xml:space="preserve"> This illustrates the complexity of the virtualizing of real science application.</w:t>
-      </w:r>
-    </w:p>
     <w:p/>
     <w:p>
-      <w:r>
-        <w:t xml:space="preserve">We will work on finishing the pipeline work and finalizing the Lifemapper servers virtual cluster images. </w:t>
-      </w:r>
-    </w:p>
-    <w:p/>
-    <w:p>
-      <w:r>
-        <w:t xml:space="preserve">We plan </w:t>
-      </w:r>
-      <w:r>
-        <w:t>to use heterogeneous datasets from different sources</w:t>
-      </w:r>
-      <w:r>
-        <w:t xml:space="preserve"> and extend cluster deployment  at different sites using pragma_boot, and  test other deployment options such as EC2 and VirtualBox. </w:t>
-      </w:r>
       <w:bookmarkStart w:id="0" w:name="_GoBack"/>
       <w:bookmarkEnd w:id="0"/>
     </w:p>
-    <w:p/>
-    <w:p/>
-    <w:p/>
     <w:sectPr>
       <w:pgSz w:w="12240" w:h="15840"/>
       <w:pgMar w:top="1440" w:right="1800" w:bottom="1440" w:left="1800" w:header="720" w:footer="720" w:gutter="0"/>
@@ -1040,7 +1466,6 @@
       </w:rPr>
     </w:lvl>
     <w:lvl w:ilvl="1" w:tplc="EE9695E2">
-      <w:start w:val="-16398"/>
       <w:numFmt w:val="bullet"/>
       <w:lvlText w:val="•"/>
       <w:lvlJc w:val="left"/>
@@ -2286,7 +2711,6 @@
       </w:rPr>
     </w:lvl>
     <w:lvl w:ilvl="1" w:tplc="EE9695E2">
-      <w:start w:val="-16398"/>
       <w:numFmt w:val="bullet"/>
       <w:lvlText w:val="•"/>
       <w:lvlJc w:val="left"/>

</xml_diff>